<commit_message>
Changes about core microbiome
</commit_message>
<xml_diff>
--- a/UJEMI_documents/Anwari_et_al_2024_Supplemental.docx
+++ b/UJEMI_documents/Anwari_et_al_2024_Supplemental.docx
@@ -320,6 +320,7 @@
       <w:pPr>
         <w:spacing w:line="480" w:lineRule="auto"/>
         <w:rPr>
+          <w:ins w:id="0" w:author="Betty Hong" w:date="2024-07-22T10:53:00Z"/>
           <w:rFonts w:ascii="Times New Roman" w:eastAsia="Times New Roman" w:hAnsi="Times New Roman" w:cs="Times New Roman"/>
         </w:rPr>
       </w:pPr>
@@ -410,6 +411,114 @@
       <w:pPr>
         <w:spacing w:line="480" w:lineRule="auto"/>
         <w:rPr>
+          <w:ins w:id="1" w:author="Betty Hong" w:date="2024-07-22T10:53:00Z"/>
+          <w:rFonts w:ascii="Times New Roman" w:eastAsia="Times New Roman" w:hAnsi="Times New Roman" w:cs="Times New Roman"/>
+        </w:rPr>
+      </w:pPr>
+      <w:ins w:id="2" w:author="Betty Hong" w:date="2024-07-22T10:53:00Z">
+        <w:r>
+          <w:rPr>
+            <w:rFonts w:ascii="Times New Roman" w:eastAsia="Times New Roman" w:hAnsi="Times New Roman" w:cs="Times New Roman"/>
+            <w:noProof/>
+          </w:rPr>
+          <w:lastRenderedPageBreak/>
+          <w:drawing>
+            <wp:inline distT="114300" distB="114300" distL="114300" distR="114300" wp14:anchorId="52D5F034" wp14:editId="746CEB48">
+              <wp:extent cx="5943600" cy="3429000"/>
+              <wp:effectExtent l="0" t="0" r="0" b="0"/>
+              <wp:docPr id="920327893" name="image3.png" descr="A close-up of a graph&#10;&#10;Description automatically generated"/>
+              <wp:cNvGraphicFramePr/>
+              <a:graphic xmlns:a="http://schemas.openxmlformats.org/drawingml/2006/main">
+                <a:graphicData uri="http://schemas.openxmlformats.org/drawingml/2006/picture">
+                  <pic:pic xmlns:pic="http://schemas.openxmlformats.org/drawingml/2006/picture">
+                    <pic:nvPicPr>
+                      <pic:cNvPr id="920327893" name="image3.png" descr="A close-up of a graph&#10;&#10;Description automatically generated"/>
+                      <pic:cNvPicPr preferRelativeResize="0"/>
+                    </pic:nvPicPr>
+                    <pic:blipFill>
+                      <a:blip r:embed="rId10"/>
+                      <a:srcRect/>
+                      <a:stretch>
+                        <a:fillRect/>
+                      </a:stretch>
+                    </pic:blipFill>
+                    <pic:spPr>
+                      <a:xfrm>
+                        <a:off x="0" y="0"/>
+                        <a:ext cx="5943600" cy="3429000"/>
+                      </a:xfrm>
+                      <a:prstGeom prst="rect">
+                        <a:avLst/>
+                      </a:prstGeom>
+                      <a:ln/>
+                    </pic:spPr>
+                  </pic:pic>
+                </a:graphicData>
+              </a:graphic>
+            </wp:inline>
+          </w:drawing>
+        </w:r>
+      </w:ins>
+    </w:p>
+    <w:p>
+      <w:pPr>
+        <w:spacing w:line="480" w:lineRule="auto"/>
+        <w:rPr>
+          <w:rFonts w:ascii="Times New Roman" w:eastAsia="Times New Roman" w:hAnsi="Times New Roman" w:cs="Times New Roman"/>
+        </w:rPr>
+      </w:pPr>
+      <w:ins w:id="3" w:author="Betty Hong" w:date="2024-07-22T10:53:00Z">
+        <w:r>
+          <w:rPr>
+            <w:rFonts w:ascii="Times New Roman" w:eastAsia="Times New Roman" w:hAnsi="Times New Roman" w:cs="Times New Roman"/>
+            <w:b/>
+          </w:rPr>
+          <w:t>Figure S</w:t>
+        </w:r>
+      </w:ins>
+      <w:ins w:id="4" w:author="Betty Hong" w:date="2024-07-22T10:54:00Z">
+        <w:r>
+          <w:rPr>
+            <w:rFonts w:ascii="Times New Roman" w:eastAsia="Times New Roman" w:hAnsi="Times New Roman" w:cs="Times New Roman"/>
+            <w:b/>
+          </w:rPr>
+          <w:t>5</w:t>
+        </w:r>
+      </w:ins>
+      <w:ins w:id="5" w:author="Betty Hong" w:date="2024-07-22T10:53:00Z">
+        <w:r>
+          <w:rPr>
+            <w:rFonts w:ascii="Times New Roman" w:eastAsia="Times New Roman" w:hAnsi="Times New Roman" w:cs="Times New Roman"/>
+            <w:b/>
+          </w:rPr>
+          <w:t xml:space="preserve">. Heatmap displaying range of prevalence and relative abundance for core microbiome analysis in male groups with low sheet washing frequency. </w:t>
+        </w:r>
+        <w:r>
+          <w:rPr>
+            <w:rFonts w:ascii="Times New Roman" w:eastAsia="Times New Roman" w:hAnsi="Times New Roman" w:cs="Times New Roman"/>
+          </w:rPr>
+          <w:t xml:space="preserve">The minimum prevalence is set to 0.5 (50%). All the bacteria listed are present in 50% of all individuals, which are shown along the y-axis with genus and family name. The x-axis shows the range of relative abundance values. The shades of </w:t>
+        </w:r>
+        <w:proofErr w:type="spellStart"/>
+        <w:r>
+          <w:rPr>
+            <w:rFonts w:ascii="Times New Roman" w:eastAsia="Times New Roman" w:hAnsi="Times New Roman" w:cs="Times New Roman"/>
+          </w:rPr>
+          <w:t>colours</w:t>
+        </w:r>
+        <w:proofErr w:type="spellEnd"/>
+        <w:r>
+          <w:rPr>
+            <w:rFonts w:ascii="Times New Roman" w:eastAsia="Times New Roman" w:hAnsi="Times New Roman" w:cs="Times New Roman"/>
+          </w:rPr>
+          <w:t xml:space="preserve"> represent the prevalence of bacteria with darker red indicating a higher value and darker blue indicating a lower value. </w:t>
+        </w:r>
+      </w:ins>
+    </w:p>
+    <w:p>
+      <w:pPr>
+        <w:spacing w:line="480" w:lineRule="auto"/>
+        <w:rPr>
           <w:rFonts w:ascii="Times New Roman" w:eastAsia="Times New Roman" w:hAnsi="Times New Roman" w:cs="Times New Roman"/>
         </w:rPr>
       </w:pPr>
@@ -433,7 +542,7 @@
                     <pic:cNvPicPr preferRelativeResize="0"/>
                   </pic:nvPicPr>
                   <pic:blipFill>
-                    <a:blip r:embed="rId10"/>
+                    <a:blip r:embed="rId11"/>
                     <a:srcRect/>
                     <a:stretch>
                       <a:fillRect/>
@@ -468,7 +577,32 @@
           <w:rFonts w:ascii="Times New Roman" w:eastAsia="Times New Roman" w:hAnsi="Times New Roman" w:cs="Times New Roman"/>
           <w:b/>
         </w:rPr>
-        <w:t xml:space="preserve">Figure S5. Heatmap displaying range of prevalence and relative abundance for core microbiome analysis in female groups with low sheet washing frequency. </w:t>
+        <w:t>Figure S</w:t>
+      </w:r>
+      <w:ins w:id="6" w:author="Betty Hong" w:date="2024-07-22T10:54:00Z">
+        <w:r>
+          <w:rPr>
+            <w:rFonts w:ascii="Times New Roman" w:eastAsia="Times New Roman" w:hAnsi="Times New Roman" w:cs="Times New Roman"/>
+            <w:b/>
+          </w:rPr>
+          <w:t>6</w:t>
+        </w:r>
+      </w:ins>
+      <w:del w:id="7" w:author="Betty Hong" w:date="2024-07-22T10:54:00Z">
+        <w:r>
+          <w:rPr>
+            <w:rFonts w:ascii="Times New Roman" w:eastAsia="Times New Roman" w:hAnsi="Times New Roman" w:cs="Times New Roman"/>
+            <w:b/>
+          </w:rPr>
+          <w:delText>5</w:delText>
+        </w:r>
+      </w:del>
+      <w:r>
+        <w:rPr>
+          <w:rFonts w:ascii="Times New Roman" w:eastAsia="Times New Roman" w:hAnsi="Times New Roman" w:cs="Times New Roman"/>
+          <w:b/>
+        </w:rPr>
+        <w:t xml:space="preserve">. Heatmap displaying range of prevalence and relative abundance for core microbiome analysis in female groups with low sheet washing frequency. </w:t>
       </w:r>
       <w:r>
         <w:rPr>
@@ -504,7 +638,7 @@
                     <pic:cNvPicPr preferRelativeResize="0"/>
                   </pic:nvPicPr>
                   <pic:blipFill>
-                    <a:blip r:embed="rId11"/>
+                    <a:blip r:embed="rId12"/>
                     <a:srcRect/>
                     <a:stretch>
                       <a:fillRect/>
@@ -539,7 +673,32 @@
           <w:rFonts w:ascii="Times New Roman" w:eastAsia="Times New Roman" w:hAnsi="Times New Roman" w:cs="Times New Roman"/>
           <w:b/>
         </w:rPr>
-        <w:t xml:space="preserve">Figure S6. Heatmap displaying range of prevalence and relative abundance for core microbiome analysis in female groups with high sheet washing frequency. </w:t>
+        <w:t>Figure S</w:t>
+      </w:r>
+      <w:ins w:id="8" w:author="Betty Hong" w:date="2024-07-22T10:54:00Z">
+        <w:r>
+          <w:rPr>
+            <w:rFonts w:ascii="Times New Roman" w:eastAsia="Times New Roman" w:hAnsi="Times New Roman" w:cs="Times New Roman"/>
+            <w:b/>
+          </w:rPr>
+          <w:t>7</w:t>
+        </w:r>
+      </w:ins>
+      <w:del w:id="9" w:author="Betty Hong" w:date="2024-07-22T10:54:00Z">
+        <w:r>
+          <w:rPr>
+            <w:rFonts w:ascii="Times New Roman" w:eastAsia="Times New Roman" w:hAnsi="Times New Roman" w:cs="Times New Roman"/>
+            <w:b/>
+          </w:rPr>
+          <w:delText>6</w:delText>
+        </w:r>
+      </w:del>
+      <w:r>
+        <w:rPr>
+          <w:rFonts w:ascii="Times New Roman" w:eastAsia="Times New Roman" w:hAnsi="Times New Roman" w:cs="Times New Roman"/>
+          <w:b/>
+        </w:rPr>
+        <w:t xml:space="preserve">. Heatmap displaying range of prevalence and relative abundance for core microbiome analysis in female groups with high sheet washing frequency. </w:t>
       </w:r>
       <w:r>
         <w:rPr>
@@ -566,86 +725,78 @@
       <w:pPr>
         <w:spacing w:line="480" w:lineRule="auto"/>
         <w:rPr>
+          <w:del w:id="10" w:author="Betty Hong" w:date="2024-07-22T10:53:00Z"/>
           <w:rFonts w:ascii="Times New Roman" w:eastAsia="Times New Roman" w:hAnsi="Times New Roman" w:cs="Times New Roman"/>
         </w:rPr>
       </w:pPr>
-      <w:r>
-        <w:rPr>
-          <w:rFonts w:ascii="Times New Roman" w:eastAsia="Times New Roman" w:hAnsi="Times New Roman" w:cs="Times New Roman"/>
-          <w:noProof/>
-        </w:rPr>
-        <w:lastRenderedPageBreak/>
-        <w:drawing>
-          <wp:inline distT="114300" distB="114300" distL="114300" distR="114300" wp14:anchorId="042ED854" wp14:editId="142DCBE3">
-            <wp:extent cx="5943600" cy="3429000"/>
-            <wp:effectExtent l="0" t="0" r="0" b="0"/>
-            <wp:docPr id="3" name="image3.png"/>
-            <wp:cNvGraphicFramePr/>
-            <a:graphic xmlns:a="http://schemas.openxmlformats.org/drawingml/2006/main">
-              <a:graphicData uri="http://schemas.openxmlformats.org/drawingml/2006/picture">
-                <pic:pic xmlns:pic="http://schemas.openxmlformats.org/drawingml/2006/picture">
-                  <pic:nvPicPr>
-                    <pic:cNvPr id="0" name="image3.png"/>
-                    <pic:cNvPicPr preferRelativeResize="0"/>
-                  </pic:nvPicPr>
-                  <pic:blipFill>
-                    <a:blip r:embed="rId12"/>
-                    <a:srcRect/>
-                    <a:stretch>
-                      <a:fillRect/>
-                    </a:stretch>
-                  </pic:blipFill>
-                  <pic:spPr>
-                    <a:xfrm>
-                      <a:off x="0" y="0"/>
-                      <a:ext cx="5943600" cy="3429000"/>
-                    </a:xfrm>
-                    <a:prstGeom prst="rect">
-                      <a:avLst/>
-                    </a:prstGeom>
-                    <a:ln/>
-                  </pic:spPr>
-                </pic:pic>
-              </a:graphicData>
-            </a:graphic>
-          </wp:inline>
-        </w:drawing>
-      </w:r>
+      <w:del w:id="11" w:author="Betty Hong" w:date="2024-07-22T10:53:00Z">
+        <w:r>
+          <w:rPr>
+            <w:rFonts w:ascii="Times New Roman" w:eastAsia="Times New Roman" w:hAnsi="Times New Roman" w:cs="Times New Roman"/>
+            <w:noProof/>
+          </w:rPr>
+          <w:lastRenderedPageBreak/>
+          <w:drawing>
+            <wp:inline distT="114300" distB="114300" distL="114300" distR="114300" wp14:anchorId="042ED854" wp14:editId="142DCBE3">
+              <wp:extent cx="5943600" cy="3429000"/>
+              <wp:effectExtent l="0" t="0" r="0" b="0"/>
+              <wp:docPr id="3" name="image3.png"/>
+              <wp:cNvGraphicFramePr/>
+              <a:graphic xmlns:a="http://schemas.openxmlformats.org/drawingml/2006/main">
+                <a:graphicData uri="http://schemas.openxmlformats.org/drawingml/2006/picture">
+                  <pic:pic xmlns:pic="http://schemas.openxmlformats.org/drawingml/2006/picture">
+                    <pic:nvPicPr>
+                      <pic:cNvPr id="0" name="image3.png"/>
+                      <pic:cNvPicPr preferRelativeResize="0"/>
+                    </pic:nvPicPr>
+                    <pic:blipFill>
+                      <a:blip r:embed="rId10"/>
+                      <a:srcRect/>
+                      <a:stretch>
+                        <a:fillRect/>
+                      </a:stretch>
+                    </pic:blipFill>
+                    <pic:spPr>
+                      <a:xfrm>
+                        <a:off x="0" y="0"/>
+                        <a:ext cx="5943600" cy="3429000"/>
+                      </a:xfrm>
+                      <a:prstGeom prst="rect">
+                        <a:avLst/>
+                      </a:prstGeom>
+                      <a:ln/>
+                    </pic:spPr>
+                  </pic:pic>
+                </a:graphicData>
+              </a:graphic>
+            </wp:inline>
+          </w:drawing>
+        </w:r>
+      </w:del>
     </w:p>
     <w:p>
       <w:pPr>
         <w:spacing w:line="480" w:lineRule="auto"/>
         <w:rPr>
+          <w:del w:id="12" w:author="Betty Hong" w:date="2024-07-22T10:53:00Z"/>
           <w:rFonts w:ascii="Times New Roman" w:eastAsia="Times New Roman" w:hAnsi="Times New Roman" w:cs="Times New Roman"/>
         </w:rPr>
       </w:pPr>
-      <w:r>
-        <w:rPr>
-          <w:rFonts w:ascii="Times New Roman" w:eastAsia="Times New Roman" w:hAnsi="Times New Roman" w:cs="Times New Roman"/>
-          <w:b/>
-        </w:rPr>
-        <w:t xml:space="preserve">Figure S7. Heatmap displaying range of prevalence and relative abundance for core microbiome analysis in male groups with low sheet washing frequency. </w:t>
-      </w:r>
-      <w:r>
-        <w:rPr>
-          <w:rFonts w:ascii="Times New Roman" w:eastAsia="Times New Roman" w:hAnsi="Times New Roman" w:cs="Times New Roman"/>
-        </w:rPr>
-        <w:t xml:space="preserve">The minimum prevalence is set to 0.5 (50%). All the bacteria listed are present in 50% of all individuals, which are shown along the y-axis with genus and family name. The x-axis shows the range of relative abundance values. The shades of </w:t>
-      </w:r>
-      <w:proofErr w:type="spellStart"/>
-      <w:r>
-        <w:rPr>
-          <w:rFonts w:ascii="Times New Roman" w:eastAsia="Times New Roman" w:hAnsi="Times New Roman" w:cs="Times New Roman"/>
-        </w:rPr>
-        <w:t>colours</w:t>
-      </w:r>
-      <w:proofErr w:type="spellEnd"/>
-      <w:r>
-        <w:rPr>
-          <w:rFonts w:ascii="Times New Roman" w:eastAsia="Times New Roman" w:hAnsi="Times New Roman" w:cs="Times New Roman"/>
-        </w:rPr>
-        <w:t xml:space="preserve"> represent the prevalence of bacteria with darker red indicating a higher value and darker blue indicating a lower value. </w:t>
-      </w:r>
+      <w:del w:id="13" w:author="Betty Hong" w:date="2024-07-22T10:53:00Z">
+        <w:r>
+          <w:rPr>
+            <w:rFonts w:ascii="Times New Roman" w:eastAsia="Times New Roman" w:hAnsi="Times New Roman" w:cs="Times New Roman"/>
+            <w:b/>
+          </w:rPr>
+          <w:delText xml:space="preserve">Figure S7. Heatmap displaying range of prevalence and relative abundance for core microbiome analysis in male groups with low sheet washing frequency. </w:delText>
+        </w:r>
+        <w:r>
+          <w:rPr>
+            <w:rFonts w:ascii="Times New Roman" w:eastAsia="Times New Roman" w:hAnsi="Times New Roman" w:cs="Times New Roman"/>
+          </w:rPr>
+          <w:delText xml:space="preserve">The minimum prevalence is set to 0.5 (50%). All the bacteria listed are present in 50% of all individuals, which are shown along the y-axis with genus and family name. The x-axis shows the range of relative abundance values. The shades of colours represent the prevalence of bacteria with darker red indicating a higher value and darker blue indicating a lower value. </w:delText>
+        </w:r>
+      </w:del>
     </w:p>
     <w:p>
       <w:pPr>
@@ -659,7 +810,6 @@
           <w:rFonts w:ascii="Times New Roman" w:eastAsia="Times New Roman" w:hAnsi="Times New Roman" w:cs="Times New Roman"/>
           <w:noProof/>
         </w:rPr>
-        <w:lastRenderedPageBreak/>
         <w:drawing>
           <wp:inline distT="114300" distB="114300" distL="114300" distR="114300" wp14:anchorId="3BF36DE0" wp14:editId="04CAFCE0">
             <wp:extent cx="5943600" cy="3365500"/>
@@ -25305,6 +25455,14 @@
     </w:pPr>
   </w:p>
 </w:hdr>
+</file>
+
+<file path=word/people.xml><?xml version="1.0" encoding="utf-8"?>
+<w15:people xmlns:wpc="http://schemas.microsoft.com/office/word/2010/wordprocessingCanvas" xmlns:cx="http://schemas.microsoft.com/office/drawing/2014/chartex" xmlns:cx1="http://schemas.microsoft.com/office/drawing/2015/9/8/chartex" xmlns:cx2="http://schemas.microsoft.com/office/drawing/2015/10/21/chartex" xmlns:cx3="http://schemas.microsoft.com/office/drawing/2016/5/9/chartex" xmlns:cx4="http://schemas.microsoft.com/office/drawing/2016/5/10/chartex" xmlns:cx5="http://schemas.microsoft.com/office/drawing/2016/5/11/chartex" xmlns:cx6="http://schemas.microsoft.com/office/drawing/2016/5/12/chartex" xmlns:cx7="http://schemas.microsoft.com/office/drawing/2016/5/13/chartex" xmlns:cx8="http://schemas.microsoft.com/office/drawing/2016/5/14/chartex" xmlns:mc="http://schemas.openxmlformats.org/markup-compatibility/2006" xmlns:aink="http://schemas.microsoft.com/office/drawing/2016/ink" xmlns:am3d="http://schemas.microsoft.com/office/drawing/2017/model3d" xmlns:o="urn:schemas-microsoft-com:office:office" xmlns:oel="http://schemas.microsoft.com/office/2019/extlst" xmlns:r="http://schemas.openxmlformats.org/officeDocument/2006/relationships" xmlns:m="http://schemas.openxmlformats.org/officeDocument/2006/math" xmlns:v="urn:schemas-microsoft-com:vml" xmlns:wp14="http://schemas.microsoft.com/office/word/2010/wordprocessingDrawing" xmlns:wp="http://schemas.openxmlformats.org/drawingml/2006/wordprocessingDrawing" xmlns:w10="urn:schemas-microsoft-com:office:word" xmlns:w="http://schemas.openxmlformats.org/wordprocessingml/2006/main" xmlns:w14="http://schemas.microsoft.com/office/word/2010/wordml" xmlns:w15="http://schemas.microsoft.com/office/word/2012/wordml" xmlns:w16cex="http://schemas.microsoft.com/office/word/2018/wordml/cex" xmlns:w16cid="http://schemas.microsoft.com/office/word/2016/wordml/cid" xmlns:w16="http://schemas.microsoft.com/office/word/2018/wordml" xmlns:w16sdtdh="http://schemas.microsoft.com/office/word/2020/wordml/sdtdatahash" xmlns:w16se="http://schemas.microsoft.com/office/word/2015/wordml/symex" xmlns:wpg="http://schemas.microsoft.com/office/word/2010/wordprocessingGroup" xmlns:wpi="http://schemas.microsoft.com/office/word/2010/wordprocessingInk" xmlns:wne="http://schemas.microsoft.com/office/word/2006/wordml" xmlns:wps="http://schemas.microsoft.com/office/word/2010/wordprocessingShape" mc:Ignorable="w14 w15 w16se w16cid w16 w16cex w16sdtdh wp14">
+  <w15:person w15:author="Betty Hong">
+    <w15:presenceInfo w15:providerId="AD" w15:userId="S::Betty.Hong@ubc365.onmicrosoft.com::af2ad724-2262-4e87-8ad0-06967126bfae"/>
+  </w15:person>
+</w15:people>
 </file>
 
 <file path=word/styles.xml><?xml version="1.0" encoding="utf-8"?>
@@ -25957,6 +26115,16 @@
     <w:unhideWhenUsed/>
     <w:rsid w:val="00BC0156"/>
   </w:style>
+  <w:style w:type="paragraph" w:styleId="Revision">
+    <w:name w:val="Revision"/>
+    <w:hidden/>
+    <w:uiPriority w:val="99"/>
+    <w:semiHidden/>
+    <w:rsid w:val="0059683D"/>
+    <w:pPr>
+      <w:spacing w:line="240" w:lineRule="auto"/>
+    </w:pPr>
+  </w:style>
 </w:styles>
 </file>
 

</xml_diff>

<commit_message>
changing names of documents
</commit_message>
<xml_diff>
--- a/UJEMI_documents/Anwari_et_al_2024_Supplemental.docx
+++ b/UJEMI_documents/Anwari_et_al_2024_Supplemental.docx
@@ -320,7 +320,6 @@
       <w:pPr>
         <w:spacing w:line="480" w:lineRule="auto"/>
         <w:rPr>
-          <w:ins w:id="0" w:author="Betty Hong" w:date="2024-07-22T10:53:00Z"/>
           <w:rFonts w:ascii="Times New Roman" w:eastAsia="Times New Roman" w:hAnsi="Times New Roman" w:cs="Times New Roman"/>
         </w:rPr>
       </w:pPr>
@@ -411,54 +410,51 @@
       <w:pPr>
         <w:spacing w:line="480" w:lineRule="auto"/>
         <w:rPr>
-          <w:ins w:id="1" w:author="Betty Hong" w:date="2024-07-22T10:53:00Z"/>
           <w:rFonts w:ascii="Times New Roman" w:eastAsia="Times New Roman" w:hAnsi="Times New Roman" w:cs="Times New Roman"/>
         </w:rPr>
       </w:pPr>
-      <w:ins w:id="2" w:author="Betty Hong" w:date="2024-07-22T10:53:00Z">
-        <w:r>
-          <w:rPr>
-            <w:rFonts w:ascii="Times New Roman" w:eastAsia="Times New Roman" w:hAnsi="Times New Roman" w:cs="Times New Roman"/>
-            <w:noProof/>
-          </w:rPr>
-          <w:lastRenderedPageBreak/>
-          <w:drawing>
-            <wp:inline distT="114300" distB="114300" distL="114300" distR="114300" wp14:anchorId="52D5F034" wp14:editId="746CEB48">
-              <wp:extent cx="5943600" cy="3429000"/>
-              <wp:effectExtent l="0" t="0" r="0" b="0"/>
-              <wp:docPr id="920327893" name="image3.png" descr="A close-up of a graph&#10;&#10;Description automatically generated"/>
-              <wp:cNvGraphicFramePr/>
-              <a:graphic xmlns:a="http://schemas.openxmlformats.org/drawingml/2006/main">
-                <a:graphicData uri="http://schemas.openxmlformats.org/drawingml/2006/picture">
-                  <pic:pic xmlns:pic="http://schemas.openxmlformats.org/drawingml/2006/picture">
-                    <pic:nvPicPr>
-                      <pic:cNvPr id="920327893" name="image3.png" descr="A close-up of a graph&#10;&#10;Description automatically generated"/>
-                      <pic:cNvPicPr preferRelativeResize="0"/>
-                    </pic:nvPicPr>
-                    <pic:blipFill>
-                      <a:blip r:embed="rId10"/>
-                      <a:srcRect/>
-                      <a:stretch>
-                        <a:fillRect/>
-                      </a:stretch>
-                    </pic:blipFill>
-                    <pic:spPr>
-                      <a:xfrm>
-                        <a:off x="0" y="0"/>
-                        <a:ext cx="5943600" cy="3429000"/>
-                      </a:xfrm>
-                      <a:prstGeom prst="rect">
-                        <a:avLst/>
-                      </a:prstGeom>
-                      <a:ln/>
-                    </pic:spPr>
-                  </pic:pic>
-                </a:graphicData>
-              </a:graphic>
-            </wp:inline>
-          </w:drawing>
-        </w:r>
-      </w:ins>
+      <w:r>
+        <w:rPr>
+          <w:rFonts w:ascii="Times New Roman" w:eastAsia="Times New Roman" w:hAnsi="Times New Roman" w:cs="Times New Roman"/>
+          <w:noProof/>
+        </w:rPr>
+        <w:lastRenderedPageBreak/>
+        <w:drawing>
+          <wp:inline distT="114300" distB="114300" distL="114300" distR="114300" wp14:anchorId="52D5F034" wp14:editId="746CEB48">
+            <wp:extent cx="5943600" cy="3429000"/>
+            <wp:effectExtent l="0" t="0" r="0" b="0"/>
+            <wp:docPr id="920327893" name="image3.png" descr="A close-up of a graph&#10;&#10;Description automatically generated"/>
+            <wp:cNvGraphicFramePr/>
+            <a:graphic xmlns:a="http://schemas.openxmlformats.org/drawingml/2006/main">
+              <a:graphicData uri="http://schemas.openxmlformats.org/drawingml/2006/picture">
+                <pic:pic xmlns:pic="http://schemas.openxmlformats.org/drawingml/2006/picture">
+                  <pic:nvPicPr>
+                    <pic:cNvPr id="920327893" name="image3.png" descr="A close-up of a graph&#10;&#10;Description automatically generated"/>
+                    <pic:cNvPicPr preferRelativeResize="0"/>
+                  </pic:nvPicPr>
+                  <pic:blipFill>
+                    <a:blip r:embed="rId10"/>
+                    <a:srcRect/>
+                    <a:stretch>
+                      <a:fillRect/>
+                    </a:stretch>
+                  </pic:blipFill>
+                  <pic:spPr>
+                    <a:xfrm>
+                      <a:off x="0" y="0"/>
+                      <a:ext cx="5943600" cy="3429000"/>
+                    </a:xfrm>
+                    <a:prstGeom prst="rect">
+                      <a:avLst/>
+                    </a:prstGeom>
+                    <a:ln/>
+                  </pic:spPr>
+                </pic:pic>
+              </a:graphicData>
+            </a:graphic>
+          </wp:inline>
+        </w:drawing>
+      </w:r>
     </w:p>
     <w:p>
       <w:pPr>
@@ -467,53 +463,33 @@
           <w:rFonts w:ascii="Times New Roman" w:eastAsia="Times New Roman" w:hAnsi="Times New Roman" w:cs="Times New Roman"/>
         </w:rPr>
       </w:pPr>
-      <w:ins w:id="3" w:author="Betty Hong" w:date="2024-07-22T10:53:00Z">
-        <w:r>
-          <w:rPr>
-            <w:rFonts w:ascii="Times New Roman" w:eastAsia="Times New Roman" w:hAnsi="Times New Roman" w:cs="Times New Roman"/>
-            <w:b/>
-          </w:rPr>
-          <w:t>Figure S</w:t>
-        </w:r>
-      </w:ins>
-      <w:ins w:id="4" w:author="Betty Hong" w:date="2024-07-22T10:54:00Z">
-        <w:r>
-          <w:rPr>
-            <w:rFonts w:ascii="Times New Roman" w:eastAsia="Times New Roman" w:hAnsi="Times New Roman" w:cs="Times New Roman"/>
-            <w:b/>
-          </w:rPr>
-          <w:t>5</w:t>
-        </w:r>
-      </w:ins>
-      <w:ins w:id="5" w:author="Betty Hong" w:date="2024-07-22T10:53:00Z">
-        <w:r>
-          <w:rPr>
-            <w:rFonts w:ascii="Times New Roman" w:eastAsia="Times New Roman" w:hAnsi="Times New Roman" w:cs="Times New Roman"/>
-            <w:b/>
-          </w:rPr>
-          <w:t xml:space="preserve">. Heatmap displaying range of prevalence and relative abundance for core microbiome analysis in male groups with low sheet washing frequency. </w:t>
-        </w:r>
-        <w:r>
-          <w:rPr>
-            <w:rFonts w:ascii="Times New Roman" w:eastAsia="Times New Roman" w:hAnsi="Times New Roman" w:cs="Times New Roman"/>
-          </w:rPr>
-          <w:t xml:space="preserve">The minimum prevalence is set to 0.5 (50%). All the bacteria listed are present in 50% of all individuals, which are shown along the y-axis with genus and family name. The x-axis shows the range of relative abundance values. The shades of </w:t>
-        </w:r>
-        <w:proofErr w:type="spellStart"/>
-        <w:r>
-          <w:rPr>
-            <w:rFonts w:ascii="Times New Roman" w:eastAsia="Times New Roman" w:hAnsi="Times New Roman" w:cs="Times New Roman"/>
-          </w:rPr>
-          <w:t>colours</w:t>
-        </w:r>
-        <w:proofErr w:type="spellEnd"/>
-        <w:r>
-          <w:rPr>
-            <w:rFonts w:ascii="Times New Roman" w:eastAsia="Times New Roman" w:hAnsi="Times New Roman" w:cs="Times New Roman"/>
-          </w:rPr>
-          <w:t xml:space="preserve"> represent the prevalence of bacteria with darker red indicating a higher value and darker blue indicating a lower value. </w:t>
-        </w:r>
-      </w:ins>
+      <w:r>
+        <w:rPr>
+          <w:rFonts w:ascii="Times New Roman" w:eastAsia="Times New Roman" w:hAnsi="Times New Roman" w:cs="Times New Roman"/>
+          <w:b/>
+        </w:rPr>
+        <w:t xml:space="preserve">Figure S5. Heatmap displaying range of prevalence and relative abundance for core microbiome analysis in male groups with low sheet washing frequency. </w:t>
+      </w:r>
+      <w:r>
+        <w:rPr>
+          <w:rFonts w:ascii="Times New Roman" w:eastAsia="Times New Roman" w:hAnsi="Times New Roman" w:cs="Times New Roman"/>
+        </w:rPr>
+        <w:t xml:space="preserve">The minimum prevalence is set to 0.5 (50%). All the bacteria listed are present in 50% of all individuals, which are shown along the y-axis with genus and family name. The x-axis shows the range of relative abundance values. The shades of </w:t>
+      </w:r>
+      <w:proofErr w:type="spellStart"/>
+      <w:r>
+        <w:rPr>
+          <w:rFonts w:ascii="Times New Roman" w:eastAsia="Times New Roman" w:hAnsi="Times New Roman" w:cs="Times New Roman"/>
+        </w:rPr>
+        <w:t>colours</w:t>
+      </w:r>
+      <w:proofErr w:type="spellEnd"/>
+      <w:r>
+        <w:rPr>
+          <w:rFonts w:ascii="Times New Roman" w:eastAsia="Times New Roman" w:hAnsi="Times New Roman" w:cs="Times New Roman"/>
+        </w:rPr>
+        <w:t xml:space="preserve"> represent the prevalence of bacteria with darker red indicating a higher value and darker blue indicating a lower value. </w:t>
+      </w:r>
     </w:p>
     <w:p>
       <w:pPr>
@@ -579,24 +555,13 @@
         </w:rPr>
         <w:t>Figure S</w:t>
       </w:r>
-      <w:ins w:id="6" w:author="Betty Hong" w:date="2024-07-22T10:54:00Z">
-        <w:r>
-          <w:rPr>
-            <w:rFonts w:ascii="Times New Roman" w:eastAsia="Times New Roman" w:hAnsi="Times New Roman" w:cs="Times New Roman"/>
-            <w:b/>
-          </w:rPr>
-          <w:t>6</w:t>
-        </w:r>
-      </w:ins>
-      <w:del w:id="7" w:author="Betty Hong" w:date="2024-07-22T10:54:00Z">
-        <w:r>
-          <w:rPr>
-            <w:rFonts w:ascii="Times New Roman" w:eastAsia="Times New Roman" w:hAnsi="Times New Roman" w:cs="Times New Roman"/>
-            <w:b/>
-          </w:rPr>
-          <w:delText>5</w:delText>
-        </w:r>
-      </w:del>
+      <w:r>
+        <w:rPr>
+          <w:rFonts w:ascii="Times New Roman" w:eastAsia="Times New Roman" w:hAnsi="Times New Roman" w:cs="Times New Roman"/>
+          <w:b/>
+        </w:rPr>
+        <w:t>6</w:t>
+      </w:r>
       <w:r>
         <w:rPr>
           <w:rFonts w:ascii="Times New Roman" w:eastAsia="Times New Roman" w:hAnsi="Times New Roman" w:cs="Times New Roman"/>
@@ -675,24 +640,13 @@
         </w:rPr>
         <w:t>Figure S</w:t>
       </w:r>
-      <w:ins w:id="8" w:author="Betty Hong" w:date="2024-07-22T10:54:00Z">
-        <w:r>
-          <w:rPr>
-            <w:rFonts w:ascii="Times New Roman" w:eastAsia="Times New Roman" w:hAnsi="Times New Roman" w:cs="Times New Roman"/>
-            <w:b/>
-          </w:rPr>
-          <w:t>7</w:t>
-        </w:r>
-      </w:ins>
-      <w:del w:id="9" w:author="Betty Hong" w:date="2024-07-22T10:54:00Z">
-        <w:r>
-          <w:rPr>
-            <w:rFonts w:ascii="Times New Roman" w:eastAsia="Times New Roman" w:hAnsi="Times New Roman" w:cs="Times New Roman"/>
-            <w:b/>
-          </w:rPr>
-          <w:delText>6</w:delText>
-        </w:r>
-      </w:del>
+      <w:r>
+        <w:rPr>
+          <w:rFonts w:ascii="Times New Roman" w:eastAsia="Times New Roman" w:hAnsi="Times New Roman" w:cs="Times New Roman"/>
+          <w:b/>
+        </w:rPr>
+        <w:t>7</w:t>
+      </w:r>
       <w:r>
         <w:rPr>
           <w:rFonts w:ascii="Times New Roman" w:eastAsia="Times New Roman" w:hAnsi="Times New Roman" w:cs="Times New Roman"/>
@@ -725,83 +679,6 @@
       <w:pPr>
         <w:spacing w:line="480" w:lineRule="auto"/>
         <w:rPr>
-          <w:del w:id="10" w:author="Betty Hong" w:date="2024-07-22T10:53:00Z"/>
-          <w:rFonts w:ascii="Times New Roman" w:eastAsia="Times New Roman" w:hAnsi="Times New Roman" w:cs="Times New Roman"/>
-        </w:rPr>
-      </w:pPr>
-      <w:del w:id="11" w:author="Betty Hong" w:date="2024-07-22T10:53:00Z">
-        <w:r>
-          <w:rPr>
-            <w:rFonts w:ascii="Times New Roman" w:eastAsia="Times New Roman" w:hAnsi="Times New Roman" w:cs="Times New Roman"/>
-            <w:noProof/>
-          </w:rPr>
-          <w:lastRenderedPageBreak/>
-          <w:drawing>
-            <wp:inline distT="114300" distB="114300" distL="114300" distR="114300" wp14:anchorId="042ED854" wp14:editId="142DCBE3">
-              <wp:extent cx="5943600" cy="3429000"/>
-              <wp:effectExtent l="0" t="0" r="0" b="0"/>
-              <wp:docPr id="3" name="image3.png"/>
-              <wp:cNvGraphicFramePr/>
-              <a:graphic xmlns:a="http://schemas.openxmlformats.org/drawingml/2006/main">
-                <a:graphicData uri="http://schemas.openxmlformats.org/drawingml/2006/picture">
-                  <pic:pic xmlns:pic="http://schemas.openxmlformats.org/drawingml/2006/picture">
-                    <pic:nvPicPr>
-                      <pic:cNvPr id="0" name="image3.png"/>
-                      <pic:cNvPicPr preferRelativeResize="0"/>
-                    </pic:nvPicPr>
-                    <pic:blipFill>
-                      <a:blip r:embed="rId10"/>
-                      <a:srcRect/>
-                      <a:stretch>
-                        <a:fillRect/>
-                      </a:stretch>
-                    </pic:blipFill>
-                    <pic:spPr>
-                      <a:xfrm>
-                        <a:off x="0" y="0"/>
-                        <a:ext cx="5943600" cy="3429000"/>
-                      </a:xfrm>
-                      <a:prstGeom prst="rect">
-                        <a:avLst/>
-                      </a:prstGeom>
-                      <a:ln/>
-                    </pic:spPr>
-                  </pic:pic>
-                </a:graphicData>
-              </a:graphic>
-            </wp:inline>
-          </w:drawing>
-        </w:r>
-      </w:del>
-    </w:p>
-    <w:p>
-      <w:pPr>
-        <w:spacing w:line="480" w:lineRule="auto"/>
-        <w:rPr>
-          <w:del w:id="12" w:author="Betty Hong" w:date="2024-07-22T10:53:00Z"/>
-          <w:rFonts w:ascii="Times New Roman" w:eastAsia="Times New Roman" w:hAnsi="Times New Roman" w:cs="Times New Roman"/>
-        </w:rPr>
-      </w:pPr>
-      <w:del w:id="13" w:author="Betty Hong" w:date="2024-07-22T10:53:00Z">
-        <w:r>
-          <w:rPr>
-            <w:rFonts w:ascii="Times New Roman" w:eastAsia="Times New Roman" w:hAnsi="Times New Roman" w:cs="Times New Roman"/>
-            <w:b/>
-          </w:rPr>
-          <w:delText xml:space="preserve">Figure S7. Heatmap displaying range of prevalence and relative abundance for core microbiome analysis in male groups with low sheet washing frequency. </w:delText>
-        </w:r>
-        <w:r>
-          <w:rPr>
-            <w:rFonts w:ascii="Times New Roman" w:eastAsia="Times New Roman" w:hAnsi="Times New Roman" w:cs="Times New Roman"/>
-          </w:rPr>
-          <w:delText xml:space="preserve">The minimum prevalence is set to 0.5 (50%). All the bacteria listed are present in 50% of all individuals, which are shown along the y-axis with genus and family name. The x-axis shows the range of relative abundance values. The shades of colours represent the prevalence of bacteria with darker red indicating a higher value and darker blue indicating a lower value. </w:delText>
-        </w:r>
-      </w:del>
-    </w:p>
-    <w:p>
-      <w:pPr>
-        <w:spacing w:line="480" w:lineRule="auto"/>
-        <w:rPr>
           <w:rFonts w:ascii="Times New Roman" w:eastAsia="Times New Roman" w:hAnsi="Times New Roman" w:cs="Times New Roman"/>
         </w:rPr>
       </w:pPr>
@@ -810,6 +687,7 @@
           <w:rFonts w:ascii="Times New Roman" w:eastAsia="Times New Roman" w:hAnsi="Times New Roman" w:cs="Times New Roman"/>
           <w:noProof/>
         </w:rPr>
+        <w:lastRenderedPageBreak/>
         <w:drawing>
           <wp:inline distT="114300" distB="114300" distL="114300" distR="114300" wp14:anchorId="3BF36DE0" wp14:editId="04CAFCE0">
             <wp:extent cx="5943600" cy="3365500"/>
@@ -25455,14 +25333,6 @@
     </w:pPr>
   </w:p>
 </w:hdr>
-</file>
-
-<file path=word/people.xml><?xml version="1.0" encoding="utf-8"?>
-<w15:people xmlns:wpc="http://schemas.microsoft.com/office/word/2010/wordprocessingCanvas" xmlns:cx="http://schemas.microsoft.com/office/drawing/2014/chartex" xmlns:cx1="http://schemas.microsoft.com/office/drawing/2015/9/8/chartex" xmlns:cx2="http://schemas.microsoft.com/office/drawing/2015/10/21/chartex" xmlns:cx3="http://schemas.microsoft.com/office/drawing/2016/5/9/chartex" xmlns:cx4="http://schemas.microsoft.com/office/drawing/2016/5/10/chartex" xmlns:cx5="http://schemas.microsoft.com/office/drawing/2016/5/11/chartex" xmlns:cx6="http://schemas.microsoft.com/office/drawing/2016/5/12/chartex" xmlns:cx7="http://schemas.microsoft.com/office/drawing/2016/5/13/chartex" xmlns:cx8="http://schemas.microsoft.com/office/drawing/2016/5/14/chartex" xmlns:mc="http://schemas.openxmlformats.org/markup-compatibility/2006" xmlns:aink="http://schemas.microsoft.com/office/drawing/2016/ink" xmlns:am3d="http://schemas.microsoft.com/office/drawing/2017/model3d" xmlns:o="urn:schemas-microsoft-com:office:office" xmlns:oel="http://schemas.microsoft.com/office/2019/extlst" xmlns:r="http://schemas.openxmlformats.org/officeDocument/2006/relationships" xmlns:m="http://schemas.openxmlformats.org/officeDocument/2006/math" xmlns:v="urn:schemas-microsoft-com:vml" xmlns:wp14="http://schemas.microsoft.com/office/word/2010/wordprocessingDrawing" xmlns:wp="http://schemas.openxmlformats.org/drawingml/2006/wordprocessingDrawing" xmlns:w10="urn:schemas-microsoft-com:office:word" xmlns:w="http://schemas.openxmlformats.org/wordprocessingml/2006/main" xmlns:w14="http://schemas.microsoft.com/office/word/2010/wordml" xmlns:w15="http://schemas.microsoft.com/office/word/2012/wordml" xmlns:w16cex="http://schemas.microsoft.com/office/word/2018/wordml/cex" xmlns:w16cid="http://schemas.microsoft.com/office/word/2016/wordml/cid" xmlns:w16="http://schemas.microsoft.com/office/word/2018/wordml" xmlns:w16sdtdh="http://schemas.microsoft.com/office/word/2020/wordml/sdtdatahash" xmlns:w16se="http://schemas.microsoft.com/office/word/2015/wordml/symex" xmlns:wpg="http://schemas.microsoft.com/office/word/2010/wordprocessingGroup" xmlns:wpi="http://schemas.microsoft.com/office/word/2010/wordprocessingInk" xmlns:wne="http://schemas.microsoft.com/office/word/2006/wordml" xmlns:wps="http://schemas.microsoft.com/office/word/2010/wordprocessingShape" mc:Ignorable="w14 w15 w16se w16cid w16 w16cex w16sdtdh wp14">
-  <w15:person w15:author="Betty Hong">
-    <w15:presenceInfo w15:providerId="AD" w15:userId="S::Betty.Hong@ubc365.onmicrosoft.com::af2ad724-2262-4e87-8ad0-06967126bfae"/>
-  </w15:person>
-</w15:people>
 </file>
 
 <file path=word/styles.xml><?xml version="1.0" encoding="utf-8"?>

</xml_diff>